<commit_message>
pesquisa estrutura de dados
</commit_message>
<xml_diff>
--- a/revisao/algoritimos/Métodos de pesquisa em algoritmos.docx
+++ b/revisao/algoritimos/Métodos de pesquisa em algoritmos.docx
@@ -4,92 +4,50 @@
   <w:body>
     <w:p>
       <w:pPr>
-        <w:rPr>
-          <w:rFonts w:ascii="Arial" w:hAnsi="Arial" w:cs="Arial"/>
-          <w:sz w:val="44"/>
-          <w:szCs w:val="44"/>
-        </w:rPr>
-      </w:pPr>
-      <w:r>
-        <w:rPr>
-          <w:rFonts w:ascii="Arial" w:hAnsi="Arial" w:cs="Arial"/>
-          <w:sz w:val="44"/>
-          <w:szCs w:val="44"/>
-        </w:rPr>
-        <w:t xml:space="preserve">Métodos de </w:t>
-      </w:r>
-      <w:r>
-        <w:rPr>
-          <w:rFonts w:ascii="Arial" w:hAnsi="Arial" w:cs="Arial"/>
-          <w:sz w:val="44"/>
-          <w:szCs w:val="44"/>
-        </w:rPr>
-        <w:t xml:space="preserve">pesquisa em </w:t>
-      </w:r>
-      <w:r>
-        <w:rPr>
-          <w:rFonts w:ascii="Arial" w:hAnsi="Arial" w:cs="Arial"/>
-          <w:sz w:val="44"/>
-          <w:szCs w:val="44"/>
-        </w:rPr>
-        <w:t>algoritmos</w:t>
-      </w:r>
-    </w:p>
-    <w:p>
-      <w:pPr>
-        <w:rPr>
-          <w:rFonts w:ascii="Arial" w:hAnsi="Arial" w:cs="Arial"/>
-          <w:sz w:val="24"/>
-          <w:szCs w:val="24"/>
-        </w:rPr>
-      </w:pPr>
-      <w:r>
-        <w:rPr>
-          <w:rFonts w:ascii="Arial" w:hAnsi="Arial" w:cs="Arial"/>
-          <w:sz w:val="24"/>
-          <w:szCs w:val="24"/>
-        </w:rPr>
+        <w:spacing w:line="240" w:lineRule="auto"/>
+        <w:jc w:val="center"/>
+        <w:rPr>
+          <w:rFonts w:ascii="Arial" w:hAnsi="Arial" w:cs="Arial"/>
+          <w:sz w:val="40"/>
+          <w:szCs w:val="40"/>
+        </w:rPr>
+      </w:pPr>
+      <w:r>
+        <w:rPr>
+          <w:rFonts w:ascii="Arial" w:hAnsi="Arial" w:cs="Arial"/>
+          <w:sz w:val="40"/>
+          <w:szCs w:val="40"/>
+        </w:rPr>
+        <w:t>Métodos de pesquisa em algoritmos</w:t>
+      </w:r>
+    </w:p>
+    <w:p>
+      <w:pPr>
+        <w:pStyle w:val="Subttulo"/>
+        <w:spacing w:line="240" w:lineRule="auto"/>
+        <w:jc w:val="center"/>
+      </w:pPr>
+      <w:r>
         <w:t>Kauan Afonso da Silva</w:t>
       </w:r>
     </w:p>
     <w:p>
       <w:pPr>
-        <w:rPr>
-          <w:rFonts w:ascii="Arial" w:hAnsi="Arial" w:cs="Arial"/>
-          <w:sz w:val="24"/>
-          <w:szCs w:val="24"/>
-        </w:rPr>
-      </w:pPr>
-    </w:p>
-    <w:p>
-      <w:pPr>
-        <w:rPr>
-          <w:rFonts w:ascii="Arial" w:hAnsi="Arial" w:cs="Arial"/>
-          <w:sz w:val="24"/>
-          <w:szCs w:val="24"/>
-        </w:rPr>
-      </w:pPr>
-      <w:r>
-        <w:rPr>
-          <w:rFonts w:ascii="Arial" w:hAnsi="Arial" w:cs="Arial"/>
-          <w:sz w:val="24"/>
-          <w:szCs w:val="24"/>
-        </w:rPr>
+        <w:pStyle w:val="Ttulo1"/>
+      </w:pPr>
+      <w:r>
         <w:t xml:space="preserve">Merge </w:t>
       </w:r>
       <w:proofErr w:type="spellStart"/>
       <w:r>
-        <w:rPr>
-          <w:rFonts w:ascii="Arial" w:hAnsi="Arial" w:cs="Arial"/>
-          <w:sz w:val="24"/>
-          <w:szCs w:val="24"/>
-        </w:rPr>
         <w:t>Sort</w:t>
       </w:r>
       <w:proofErr w:type="spellEnd"/>
     </w:p>
     <w:p>
       <w:pPr>
+        <w:spacing w:line="360" w:lineRule="auto"/>
+        <w:ind w:firstLine="708"/>
         <w:rPr>
           <w:rFonts w:ascii="Arial" w:hAnsi="Arial" w:cs="Arial"/>
           <w:sz w:val="24"/>
@@ -120,7 +78,7 @@
           <w:sz w:val="24"/>
           <w:szCs w:val="24"/>
         </w:rPr>
-        <w:t xml:space="preserve"> é um algoritmo para ordenar listas e </w:t>
+        <w:t xml:space="preserve"> é um </w:t>
       </w:r>
       <w:proofErr w:type="spellStart"/>
       <w:r>
@@ -129,6 +87,40 @@
           <w:sz w:val="24"/>
           <w:szCs w:val="24"/>
         </w:rPr>
+        <w:t>algor</w:t>
+      </w:r>
+      <w:r>
+        <w:rPr>
+          <w:rFonts w:ascii="Arial" w:hAnsi="Arial" w:cs="Arial"/>
+          <w:sz w:val="24"/>
+          <w:szCs w:val="24"/>
+        </w:rPr>
+        <w:t>íti</w:t>
+      </w:r>
+      <w:r>
+        <w:rPr>
+          <w:rFonts w:ascii="Arial" w:hAnsi="Arial" w:cs="Arial"/>
+          <w:sz w:val="24"/>
+          <w:szCs w:val="24"/>
+        </w:rPr>
+        <w:t>mo</w:t>
+      </w:r>
+      <w:proofErr w:type="spellEnd"/>
+      <w:r>
+        <w:rPr>
+          <w:rFonts w:ascii="Arial" w:hAnsi="Arial" w:cs="Arial"/>
+          <w:sz w:val="24"/>
+          <w:szCs w:val="24"/>
+        </w:rPr>
+        <w:t xml:space="preserve"> para ordenar listas e </w:t>
+      </w:r>
+      <w:proofErr w:type="spellStart"/>
+      <w:r>
+        <w:rPr>
+          <w:rFonts w:ascii="Arial" w:hAnsi="Arial" w:cs="Arial"/>
+          <w:sz w:val="24"/>
+          <w:szCs w:val="24"/>
+        </w:rPr>
         <w:t>arrays</w:t>
       </w:r>
       <w:proofErr w:type="spellEnd"/>
@@ -143,57 +135,886 @@
     </w:p>
     <w:p>
       <w:pPr>
-        <w:rPr>
-          <w:rFonts w:ascii="Arial" w:hAnsi="Arial" w:cs="Arial"/>
-          <w:sz w:val="24"/>
-          <w:szCs w:val="24"/>
-        </w:rPr>
-      </w:pPr>
-      <w:r>
-        <w:rPr>
-          <w:rFonts w:ascii="Arial" w:hAnsi="Arial" w:cs="Arial"/>
-          <w:sz w:val="24"/>
-          <w:szCs w:val="24"/>
-        </w:rPr>
-        <w:t xml:space="preserve">Segue um código em </w:t>
-      </w:r>
+        <w:spacing w:line="360" w:lineRule="auto"/>
+        <w:rPr>
+          <w:rFonts w:ascii="Arial" w:hAnsi="Arial" w:cs="Arial"/>
+          <w:sz w:val="24"/>
+          <w:szCs w:val="24"/>
+        </w:rPr>
+      </w:pPr>
+      <w:r>
+        <w:rPr>
+          <w:rFonts w:ascii="Arial" w:hAnsi="Arial" w:cs="Arial"/>
+          <w:noProof/>
+          <w:sz w:val="24"/>
+          <w:szCs w:val="24"/>
+        </w:rPr>
+        <w:drawing>
+          <wp:inline distT="0" distB="0" distL="0" distR="0">
+            <wp:extent cx="5400040" cy="3859229"/>
+            <wp:effectExtent l="0" t="0" r="0" b="8255"/>
+            <wp:docPr id="3" name="Imagem 3" descr="Merge Sort: Sorting Like a Pro in Programming | by Ankit Singh | Medium"/>
+            <wp:cNvGraphicFramePr>
+              <a:graphicFrameLocks xmlns:a="http://schemas.openxmlformats.org/drawingml/2006/main" noChangeAspect="1"/>
+            </wp:cNvGraphicFramePr>
+            <a:graphic xmlns:a="http://schemas.openxmlformats.org/drawingml/2006/main">
+              <a:graphicData uri="http://schemas.openxmlformats.org/drawingml/2006/picture">
+                <pic:pic xmlns:pic="http://schemas.openxmlformats.org/drawingml/2006/picture">
+                  <pic:nvPicPr>
+                    <pic:cNvPr id="0" name="Picture 3" descr="Merge Sort: Sorting Like a Pro in Programming | by Ankit Singh | Medium"/>
+                    <pic:cNvPicPr>
+                      <a:picLocks noChangeAspect="1" noChangeArrowheads="1"/>
+                    </pic:cNvPicPr>
+                  </pic:nvPicPr>
+                  <pic:blipFill>
+                    <a:blip r:embed="rId4">
+                      <a:extLst>
+                        <a:ext uri="{28A0092B-C50C-407E-A947-70E740481C1C}">
+                          <a14:useLocalDpi xmlns:a14="http://schemas.microsoft.com/office/drawing/2010/main" val="0"/>
+                        </a:ext>
+                      </a:extLst>
+                    </a:blip>
+                    <a:srcRect/>
+                    <a:stretch>
+                      <a:fillRect/>
+                    </a:stretch>
+                  </pic:blipFill>
+                  <pic:spPr bwMode="auto">
+                    <a:xfrm>
+                      <a:off x="0" y="0"/>
+                      <a:ext cx="5400040" cy="3859229"/>
+                    </a:xfrm>
+                    <a:prstGeom prst="rect">
+                      <a:avLst/>
+                    </a:prstGeom>
+                    <a:noFill/>
+                    <a:ln>
+                      <a:noFill/>
+                    </a:ln>
+                  </pic:spPr>
+                </pic:pic>
+              </a:graphicData>
+            </a:graphic>
+          </wp:inline>
+        </w:drawing>
+      </w:r>
+    </w:p>
+    <w:p>
+      <w:pPr>
+        <w:spacing w:line="360" w:lineRule="auto"/>
+        <w:rPr>
+          <w:rFonts w:ascii="Arial" w:hAnsi="Arial" w:cs="Arial"/>
+          <w:sz w:val="24"/>
+          <w:szCs w:val="24"/>
+        </w:rPr>
+      </w:pPr>
+      <w:r>
+        <w:rPr>
+          <w:rFonts w:ascii="Arial" w:hAnsi="Arial" w:cs="Arial"/>
+          <w:sz w:val="24"/>
+          <w:szCs w:val="24"/>
+        </w:rPr>
+        <w:t xml:space="preserve">Fonte: </w:t>
+      </w:r>
+      <w:hyperlink r:id="rId5" w:history="1">
+        <w:r>
+          <w:rPr>
+            <w:rStyle w:val="Hyperlink"/>
+            <w:rFonts w:ascii="Arial" w:hAnsi="Arial" w:cs="Arial"/>
+            <w:sz w:val="24"/>
+            <w:szCs w:val="24"/>
+          </w:rPr>
+          <w:t>https://awari.com.br/aprenda-a-implementar-o-algoritmo-de-merge-sort-em-python/</w:t>
+        </w:r>
+      </w:hyperlink>
+    </w:p>
+    <w:p>
+      <w:pPr>
+        <w:pStyle w:val="Ttulo1"/>
+      </w:pPr>
       <w:proofErr w:type="spellStart"/>
       <w:r>
-        <w:rPr>
-          <w:rFonts w:ascii="Arial" w:hAnsi="Arial" w:cs="Arial"/>
-          <w:sz w:val="24"/>
-          <w:szCs w:val="24"/>
-        </w:rPr>
-        <w:t>python</w:t>
+        <w:t>Insertion</w:t>
       </w:r>
       <w:proofErr w:type="spellEnd"/>
       <w:r>
-        <w:rPr>
-          <w:rFonts w:ascii="Arial" w:hAnsi="Arial" w:cs="Arial"/>
-          <w:sz w:val="24"/>
-          <w:szCs w:val="24"/>
-        </w:rPr>
-        <w:t xml:space="preserve"> sobre esse assunto:</w:t>
-      </w:r>
-    </w:p>
-    <w:p>
-      <w:pPr>
-        <w:rPr>
-          <w:rFonts w:ascii="Arial" w:hAnsi="Arial" w:cs="Arial"/>
-          <w:sz w:val="24"/>
-          <w:szCs w:val="24"/>
-        </w:rPr>
-      </w:pPr>
-      <w:r>
-        <w:rPr>
-          <w:rFonts w:ascii="Arial" w:hAnsi="Arial" w:cs="Arial"/>
-          <w:sz w:val="24"/>
-          <w:szCs w:val="24"/>
-        </w:rPr>
+        <w:t xml:space="preserve"> </w:t>
+      </w:r>
+      <w:proofErr w:type="spellStart"/>
+      <w:r>
+        <w:t>Sort</w:t>
+      </w:r>
+      <w:proofErr w:type="spellEnd"/>
+      <w:r>
+        <w:t xml:space="preserve"> </w:t>
+      </w:r>
+    </w:p>
+    <w:p>
+      <w:pPr>
+        <w:spacing w:line="360" w:lineRule="auto"/>
+        <w:ind w:firstLine="708"/>
+        <w:rPr>
+          <w:rFonts w:ascii="Arial" w:hAnsi="Arial" w:cs="Arial"/>
+          <w:sz w:val="24"/>
+          <w:szCs w:val="24"/>
+        </w:rPr>
+      </w:pPr>
+      <w:r>
+        <w:rPr>
+          <w:rFonts w:ascii="Arial" w:hAnsi="Arial" w:cs="Arial"/>
+          <w:sz w:val="24"/>
+          <w:szCs w:val="24"/>
+        </w:rPr>
+        <w:t xml:space="preserve">Nesse método </w:t>
+      </w:r>
+      <w:r>
+        <w:rPr>
+          <w:rFonts w:ascii="Arial" w:hAnsi="Arial" w:cs="Arial"/>
+          <w:sz w:val="24"/>
+          <w:szCs w:val="24"/>
+        </w:rPr>
+        <w:t xml:space="preserve">tem como objetivo ordenar o </w:t>
+      </w:r>
+      <w:proofErr w:type="spellStart"/>
+      <w:r>
+        <w:rPr>
+          <w:rFonts w:ascii="Arial" w:hAnsi="Arial" w:cs="Arial"/>
+          <w:sz w:val="24"/>
+          <w:szCs w:val="24"/>
+        </w:rPr>
+        <w:t>array</w:t>
+      </w:r>
+      <w:proofErr w:type="spellEnd"/>
+      <w:r>
+        <w:rPr>
+          <w:rFonts w:ascii="Arial" w:hAnsi="Arial" w:cs="Arial"/>
+          <w:sz w:val="24"/>
+          <w:szCs w:val="24"/>
+        </w:rPr>
+        <w:t xml:space="preserve"> </w:t>
+      </w:r>
+      <w:r>
+        <w:rPr>
+          <w:rFonts w:ascii="Arial" w:hAnsi="Arial" w:cs="Arial"/>
+          <w:sz w:val="24"/>
+          <w:szCs w:val="24"/>
+        </w:rPr>
+        <w:t xml:space="preserve">comparando com os elementos ainda não ordenados. No início do algoritmo possui a </w:t>
+      </w:r>
+      <w:proofErr w:type="spellStart"/>
+      <w:r>
+        <w:rPr>
+          <w:rFonts w:ascii="Arial" w:hAnsi="Arial" w:cs="Arial"/>
+          <w:sz w:val="24"/>
+          <w:szCs w:val="24"/>
+        </w:rPr>
+        <w:t>primícia</w:t>
+      </w:r>
+      <w:proofErr w:type="spellEnd"/>
+      <w:r>
+        <w:rPr>
+          <w:rFonts w:ascii="Arial" w:hAnsi="Arial" w:cs="Arial"/>
+          <w:sz w:val="24"/>
+          <w:szCs w:val="24"/>
+        </w:rPr>
+        <w:t xml:space="preserve"> de que o primeiro elemento já está ordenado, caso não estiver, o algoritmo irá trocando de posições até que ordene, sempre da direita par a esquerda. Assim ele segue sucessivamente até que seu lado esquerdo do </w:t>
+      </w:r>
+      <w:proofErr w:type="spellStart"/>
+      <w:r>
+        <w:rPr>
+          <w:rFonts w:ascii="Arial" w:hAnsi="Arial" w:cs="Arial"/>
+          <w:sz w:val="24"/>
+          <w:szCs w:val="24"/>
+        </w:rPr>
+        <w:t>array</w:t>
+      </w:r>
+      <w:proofErr w:type="spellEnd"/>
+      <w:r>
+        <w:rPr>
+          <w:rFonts w:ascii="Arial" w:hAnsi="Arial" w:cs="Arial"/>
+          <w:sz w:val="24"/>
+          <w:szCs w:val="24"/>
+        </w:rPr>
+        <w:t xml:space="preserve"> esteja todo ordenado com o lado direito.</w:t>
+      </w:r>
+    </w:p>
+    <w:p>
+      <w:pPr>
+        <w:spacing w:line="360" w:lineRule="auto"/>
+        <w:rPr>
+          <w:rFonts w:ascii="Arial" w:hAnsi="Arial" w:cs="Arial"/>
+          <w:sz w:val="24"/>
+          <w:szCs w:val="24"/>
+        </w:rPr>
+      </w:pPr>
+      <w:r>
+        <w:rPr>
+          <w:rFonts w:ascii="Arial" w:hAnsi="Arial" w:cs="Arial"/>
+          <w:noProof/>
+          <w:sz w:val="24"/>
+          <w:szCs w:val="24"/>
+        </w:rPr>
+        <w:lastRenderedPageBreak/>
         <w:drawing>
-          <wp:inline distT="0" distB="0" distL="0" distR="0" wp14:anchorId="201957CD" wp14:editId="62D36519">
-            <wp:extent cx="3002713" cy="4086225"/>
-            <wp:effectExtent l="0" t="0" r="7620" b="0"/>
+          <wp:inline distT="0" distB="0" distL="0" distR="0">
+            <wp:extent cx="5400040" cy="2787117"/>
+            <wp:effectExtent l="0" t="0" r="0" b="0"/>
+            <wp:docPr id="2" name="Imagem 2" descr="Insertion Sort Algorithm - GeeksforGeeks"/>
+            <wp:cNvGraphicFramePr>
+              <a:graphicFrameLocks xmlns:a="http://schemas.openxmlformats.org/drawingml/2006/main" noChangeAspect="1"/>
+            </wp:cNvGraphicFramePr>
+            <a:graphic xmlns:a="http://schemas.openxmlformats.org/drawingml/2006/main">
+              <a:graphicData uri="http://schemas.openxmlformats.org/drawingml/2006/picture">
+                <pic:pic xmlns:pic="http://schemas.openxmlformats.org/drawingml/2006/picture">
+                  <pic:nvPicPr>
+                    <pic:cNvPr id="0" name="Picture 1" descr="Insertion Sort Algorithm - GeeksforGeeks"/>
+                    <pic:cNvPicPr>
+                      <a:picLocks noChangeAspect="1" noChangeArrowheads="1"/>
+                    </pic:cNvPicPr>
+                  </pic:nvPicPr>
+                  <pic:blipFill>
+                    <a:blip r:embed="rId6">
+                      <a:extLst>
+                        <a:ext uri="{28A0092B-C50C-407E-A947-70E740481C1C}">
+                          <a14:useLocalDpi xmlns:a14="http://schemas.microsoft.com/office/drawing/2010/main" val="0"/>
+                        </a:ext>
+                      </a:extLst>
+                    </a:blip>
+                    <a:srcRect/>
+                    <a:stretch>
+                      <a:fillRect/>
+                    </a:stretch>
+                  </pic:blipFill>
+                  <pic:spPr bwMode="auto">
+                    <a:xfrm>
+                      <a:off x="0" y="0"/>
+                      <a:ext cx="5400040" cy="2787117"/>
+                    </a:xfrm>
+                    <a:prstGeom prst="rect">
+                      <a:avLst/>
+                    </a:prstGeom>
+                    <a:noFill/>
+                    <a:ln>
+                      <a:noFill/>
+                    </a:ln>
+                  </pic:spPr>
+                </pic:pic>
+              </a:graphicData>
+            </a:graphic>
+          </wp:inline>
+        </w:drawing>
+      </w:r>
+    </w:p>
+    <w:p>
+      <w:pPr>
+        <w:spacing w:line="360" w:lineRule="auto"/>
+        <w:rPr>
+          <w:rFonts w:ascii="Arial" w:hAnsi="Arial" w:cs="Arial"/>
+          <w:sz w:val="24"/>
+          <w:szCs w:val="24"/>
+        </w:rPr>
+      </w:pPr>
+      <w:r>
+        <w:rPr>
+          <w:rFonts w:ascii="Arial" w:hAnsi="Arial" w:cs="Arial"/>
+          <w:sz w:val="24"/>
+          <w:szCs w:val="24"/>
+        </w:rPr>
+        <w:t xml:space="preserve">Fonte: </w:t>
+      </w:r>
+      <w:hyperlink r:id="rId7" w:history="1">
+        <w:r>
+          <w:rPr>
+            <w:rStyle w:val="Hyperlink"/>
+            <w:rFonts w:ascii="Arial" w:hAnsi="Arial" w:cs="Arial"/>
+            <w:sz w:val="24"/>
+            <w:szCs w:val="24"/>
+          </w:rPr>
+          <w:t>https://www.dio.me/articles/insertion-sort-estrutura-de-dados</w:t>
+        </w:r>
+      </w:hyperlink>
+    </w:p>
+    <w:p>
+      <w:pPr>
+        <w:pStyle w:val="Ttulo1"/>
+      </w:pPr>
+      <w:proofErr w:type="spellStart"/>
+      <w:r>
+        <w:t>Bubble</w:t>
+      </w:r>
+      <w:proofErr w:type="spellEnd"/>
+      <w:r>
+        <w:t xml:space="preserve"> </w:t>
+      </w:r>
+      <w:proofErr w:type="spellStart"/>
+      <w:r>
+        <w:t>Sort</w:t>
+      </w:r>
+      <w:proofErr w:type="spellEnd"/>
+    </w:p>
+    <w:p>
+      <w:pPr>
+        <w:spacing w:line="360" w:lineRule="auto"/>
+        <w:ind w:firstLine="708"/>
+        <w:rPr>
+          <w:rFonts w:ascii="Arial" w:hAnsi="Arial" w:cs="Arial"/>
+          <w:sz w:val="24"/>
+          <w:szCs w:val="24"/>
+        </w:rPr>
+      </w:pPr>
+      <w:r>
+        <w:rPr>
+          <w:rFonts w:ascii="Arial" w:hAnsi="Arial" w:cs="Arial"/>
+          <w:sz w:val="24"/>
+          <w:szCs w:val="24"/>
+        </w:rPr>
+        <w:t xml:space="preserve">O </w:t>
+      </w:r>
+      <w:proofErr w:type="spellStart"/>
+      <w:r>
+        <w:rPr>
+          <w:rFonts w:ascii="Arial" w:hAnsi="Arial" w:cs="Arial"/>
+          <w:sz w:val="24"/>
+          <w:szCs w:val="24"/>
+        </w:rPr>
+        <w:t>Bubble</w:t>
+      </w:r>
+      <w:proofErr w:type="spellEnd"/>
+      <w:r>
+        <w:rPr>
+          <w:rFonts w:ascii="Arial" w:hAnsi="Arial" w:cs="Arial"/>
+          <w:sz w:val="24"/>
+          <w:szCs w:val="24"/>
+        </w:rPr>
+        <w:t xml:space="preserve"> </w:t>
+      </w:r>
+      <w:proofErr w:type="spellStart"/>
+      <w:r>
+        <w:rPr>
+          <w:rFonts w:ascii="Arial" w:hAnsi="Arial" w:cs="Arial"/>
+          <w:sz w:val="24"/>
+          <w:szCs w:val="24"/>
+        </w:rPr>
+        <w:t>sort</w:t>
+      </w:r>
+      <w:proofErr w:type="spellEnd"/>
+      <w:r>
+        <w:rPr>
+          <w:rFonts w:ascii="Arial" w:hAnsi="Arial" w:cs="Arial"/>
+          <w:sz w:val="24"/>
+          <w:szCs w:val="24"/>
+        </w:rPr>
+        <w:t xml:space="preserve"> percorre a lista inteira avaliando em ordenar em um critério de ordem crescente ou decrescente. Primeiro ele procura o maior ou o menor elemento na lista e joga para a última ou primeira posição do </w:t>
+      </w:r>
+      <w:proofErr w:type="spellStart"/>
+      <w:r>
+        <w:rPr>
+          <w:rFonts w:ascii="Arial" w:hAnsi="Arial" w:cs="Arial"/>
+          <w:sz w:val="24"/>
+          <w:szCs w:val="24"/>
+        </w:rPr>
+        <w:t>array</w:t>
+      </w:r>
+      <w:proofErr w:type="spellEnd"/>
+      <w:r>
+        <w:rPr>
+          <w:rFonts w:ascii="Arial" w:hAnsi="Arial" w:cs="Arial"/>
+          <w:sz w:val="24"/>
+          <w:szCs w:val="24"/>
+        </w:rPr>
+        <w:t xml:space="preserve"> respectivamente. Após isso ordena os próximos elementos de</w:t>
+      </w:r>
+      <w:r>
+        <w:rPr>
+          <w:rFonts w:ascii="Arial" w:hAnsi="Arial" w:cs="Arial"/>
+          <w:sz w:val="24"/>
+          <w:szCs w:val="24"/>
+        </w:rPr>
+        <w:t xml:space="preserve"> forma</w:t>
+      </w:r>
+      <w:r>
+        <w:rPr>
+          <w:rFonts w:ascii="Arial" w:hAnsi="Arial" w:cs="Arial"/>
+          <w:sz w:val="24"/>
+          <w:szCs w:val="24"/>
+        </w:rPr>
+        <w:t xml:space="preserve"> iterativa</w:t>
+      </w:r>
+      <w:r>
+        <w:rPr>
+          <w:rFonts w:ascii="Arial" w:hAnsi="Arial" w:cs="Arial"/>
+          <w:sz w:val="24"/>
+          <w:szCs w:val="24"/>
+        </w:rPr>
+        <w:t xml:space="preserve"> para cada par de elementos</w:t>
+      </w:r>
+      <w:r>
+        <w:rPr>
+          <w:rFonts w:ascii="Arial" w:hAnsi="Arial" w:cs="Arial"/>
+          <w:sz w:val="24"/>
+          <w:szCs w:val="24"/>
+        </w:rPr>
+        <w:t>.</w:t>
+      </w:r>
+    </w:p>
+    <w:p>
+      <w:pPr>
+        <w:spacing w:line="360" w:lineRule="auto"/>
+        <w:rPr>
+          <w:rFonts w:ascii="Arial" w:hAnsi="Arial" w:cs="Arial"/>
+          <w:sz w:val="24"/>
+          <w:szCs w:val="24"/>
+        </w:rPr>
+      </w:pPr>
+      <w:r>
+        <w:rPr>
+          <w:rFonts w:ascii="Arial" w:hAnsi="Arial" w:cs="Arial"/>
+          <w:noProof/>
+          <w:sz w:val="24"/>
+          <w:szCs w:val="24"/>
+        </w:rPr>
+        <w:drawing>
+          <wp:inline distT="0" distB="0" distL="0" distR="0">
+            <wp:extent cx="3695700" cy="2771775"/>
+            <wp:effectExtent l="0" t="0" r="0" b="9525"/>
+            <wp:docPr id="4" name="Imagem 4" descr="Bubble Sort: o que é e como usar? Exemplos práticos! – Insights para te  ajudar na carreira em tecnologia | Blog da Trybe"/>
+            <wp:cNvGraphicFramePr>
+              <a:graphicFrameLocks xmlns:a="http://schemas.openxmlformats.org/drawingml/2006/main" noChangeAspect="1"/>
+            </wp:cNvGraphicFramePr>
+            <a:graphic xmlns:a="http://schemas.openxmlformats.org/drawingml/2006/main">
+              <a:graphicData uri="http://schemas.openxmlformats.org/drawingml/2006/picture">
+                <pic:pic xmlns:pic="http://schemas.openxmlformats.org/drawingml/2006/picture">
+                  <pic:nvPicPr>
+                    <pic:cNvPr id="0" name="Picture 5" descr="Bubble Sort: o que é e como usar? Exemplos práticos! – Insights para te  ajudar na carreira em tecnologia | Blog da Trybe"/>
+                    <pic:cNvPicPr>
+                      <a:picLocks noChangeAspect="1" noChangeArrowheads="1"/>
+                    </pic:cNvPicPr>
+                  </pic:nvPicPr>
+                  <pic:blipFill>
+                    <a:blip r:embed="rId8">
+                      <a:extLst>
+                        <a:ext uri="{28A0092B-C50C-407E-A947-70E740481C1C}">
+                          <a14:useLocalDpi xmlns:a14="http://schemas.microsoft.com/office/drawing/2010/main" val="0"/>
+                        </a:ext>
+                      </a:extLst>
+                    </a:blip>
+                    <a:srcRect/>
+                    <a:stretch>
+                      <a:fillRect/>
+                    </a:stretch>
+                  </pic:blipFill>
+                  <pic:spPr bwMode="auto">
+                    <a:xfrm>
+                      <a:off x="0" y="0"/>
+                      <a:ext cx="3695700" cy="2771775"/>
+                    </a:xfrm>
+                    <a:prstGeom prst="rect">
+                      <a:avLst/>
+                    </a:prstGeom>
+                    <a:noFill/>
+                    <a:ln>
+                      <a:noFill/>
+                    </a:ln>
+                  </pic:spPr>
+                </pic:pic>
+              </a:graphicData>
+            </a:graphic>
+          </wp:inline>
+        </w:drawing>
+      </w:r>
+    </w:p>
+    <w:p>
+      <w:pPr>
+        <w:spacing w:line="360" w:lineRule="auto"/>
+        <w:rPr>
+          <w:rFonts w:ascii="Arial" w:hAnsi="Arial" w:cs="Arial"/>
+          <w:sz w:val="24"/>
+          <w:szCs w:val="24"/>
+        </w:rPr>
+      </w:pPr>
+      <w:r>
+        <w:rPr>
+          <w:rFonts w:ascii="Arial" w:hAnsi="Arial" w:cs="Arial"/>
+          <w:sz w:val="24"/>
+          <w:szCs w:val="24"/>
+        </w:rPr>
+        <w:t>Fonte: https://elemarjr.com/clube-de-estudos/artigos/o-que-e-e-como-funciona-o-bubblesort/</w:t>
+      </w:r>
+    </w:p>
+    <w:p>
+      <w:pPr>
+        <w:pStyle w:val="Ttulo1"/>
+      </w:pPr>
+      <w:r>
+        <w:lastRenderedPageBreak/>
+        <w:t xml:space="preserve">Busca Linear </w:t>
+      </w:r>
+    </w:p>
+    <w:p>
+      <w:pPr>
+        <w:spacing w:line="360" w:lineRule="auto"/>
+        <w:ind w:firstLine="708"/>
+        <w:rPr>
+          <w:rFonts w:ascii="Arial" w:hAnsi="Arial" w:cs="Arial"/>
+          <w:sz w:val="24"/>
+          <w:szCs w:val="24"/>
+        </w:rPr>
+      </w:pPr>
+      <w:r>
+        <w:rPr>
+          <w:rFonts w:ascii="Arial" w:hAnsi="Arial" w:cs="Arial"/>
+          <w:sz w:val="24"/>
+          <w:szCs w:val="24"/>
+        </w:rPr>
+        <w:t>A busca linear é um algoritmo que almeja retornar algum elemento dentro de uma lista. A lista não precisa estar ordenada, pois o algoritmo irá percorrere-la até o final para encontrar esse elemento.</w:t>
+      </w:r>
+    </w:p>
+    <w:p>
+      <w:pPr>
+        <w:spacing w:line="360" w:lineRule="auto"/>
+        <w:rPr>
+          <w:rFonts w:ascii="Arial" w:hAnsi="Arial" w:cs="Arial"/>
+          <w:sz w:val="24"/>
+          <w:szCs w:val="24"/>
+        </w:rPr>
+      </w:pPr>
+    </w:p>
+    <w:p>
+      <w:pPr>
+        <w:spacing w:line="360" w:lineRule="auto"/>
+        <w:rPr>
+          <w:rFonts w:ascii="Arial" w:hAnsi="Arial" w:cs="Arial"/>
+          <w:sz w:val="24"/>
+          <w:szCs w:val="24"/>
+          <w:u w:val="single"/>
+        </w:rPr>
+      </w:pPr>
+      <w:r>
+        <w:rPr>
+          <w:rFonts w:ascii="Arial" w:hAnsi="Arial" w:cs="Arial"/>
+          <w:noProof/>
+          <w:sz w:val="24"/>
+          <w:szCs w:val="24"/>
+        </w:rPr>
+        <w:drawing>
+          <wp:inline distT="0" distB="0" distL="0" distR="0">
+            <wp:extent cx="4152900" cy="4247716"/>
+            <wp:effectExtent l="0" t="0" r="0" b="635"/>
+            <wp:docPr id="5" name="Imagem 5" descr="Busca linear- O que é, para que serve e como funciona? - DicionarioTec, o  dicionário da tecnologia da informação"/>
+            <wp:cNvGraphicFramePr>
+              <a:graphicFrameLocks xmlns:a="http://schemas.openxmlformats.org/drawingml/2006/main" noChangeAspect="1"/>
+            </wp:cNvGraphicFramePr>
+            <a:graphic xmlns:a="http://schemas.openxmlformats.org/drawingml/2006/main">
+              <a:graphicData uri="http://schemas.openxmlformats.org/drawingml/2006/picture">
+                <pic:pic xmlns:pic="http://schemas.openxmlformats.org/drawingml/2006/picture">
+                  <pic:nvPicPr>
+                    <pic:cNvPr id="0" name="Picture 7" descr="Busca linear- O que é, para que serve e como funciona? - DicionarioTec, o  dicionário da tecnologia da informação"/>
+                    <pic:cNvPicPr>
+                      <a:picLocks noChangeAspect="1" noChangeArrowheads="1"/>
+                    </pic:cNvPicPr>
+                  </pic:nvPicPr>
+                  <pic:blipFill>
+                    <a:blip r:embed="rId9">
+                      <a:extLst>
+                        <a:ext uri="{28A0092B-C50C-407E-A947-70E740481C1C}">
+                          <a14:useLocalDpi xmlns:a14="http://schemas.microsoft.com/office/drawing/2010/main" val="0"/>
+                        </a:ext>
+                      </a:extLst>
+                    </a:blip>
+                    <a:srcRect/>
+                    <a:stretch>
+                      <a:fillRect/>
+                    </a:stretch>
+                  </pic:blipFill>
+                  <pic:spPr bwMode="auto">
+                    <a:xfrm>
+                      <a:off x="0" y="0"/>
+                      <a:ext cx="4161539" cy="4256552"/>
+                    </a:xfrm>
+                    <a:prstGeom prst="rect">
+                      <a:avLst/>
+                    </a:prstGeom>
+                    <a:noFill/>
+                    <a:ln>
+                      <a:noFill/>
+                    </a:ln>
+                  </pic:spPr>
+                </pic:pic>
+              </a:graphicData>
+            </a:graphic>
+          </wp:inline>
+        </w:drawing>
+      </w:r>
+    </w:p>
+    <w:p>
+      <w:pPr>
+        <w:spacing w:line="360" w:lineRule="auto"/>
+        <w:rPr>
+          <w:rFonts w:ascii="Arial" w:hAnsi="Arial" w:cs="Arial"/>
+          <w:sz w:val="24"/>
+          <w:szCs w:val="24"/>
+          <w:u w:val="single"/>
+        </w:rPr>
+      </w:pPr>
+      <w:bookmarkStart w:id="0" w:name="_GoBack"/>
+      <w:bookmarkEnd w:id="0"/>
+    </w:p>
+    <w:p>
+      <w:pPr>
+        <w:pStyle w:val="Ttulo1"/>
+      </w:pPr>
+      <w:r>
+        <w:t xml:space="preserve">Busca Binária </w:t>
+      </w:r>
+    </w:p>
+    <w:p>
+      <w:pPr>
+        <w:spacing w:line="360" w:lineRule="auto"/>
+        <w:ind w:firstLine="708"/>
+        <w:rPr>
+          <w:rFonts w:ascii="Arial" w:hAnsi="Arial" w:cs="Arial"/>
+          <w:sz w:val="24"/>
+          <w:szCs w:val="24"/>
+        </w:rPr>
+      </w:pPr>
+      <w:r>
+        <w:rPr>
+          <w:rFonts w:ascii="Arial" w:hAnsi="Arial" w:cs="Arial"/>
+          <w:sz w:val="24"/>
+          <w:szCs w:val="24"/>
+        </w:rPr>
+        <w:t xml:space="preserve">A busca binária é um algoritmo que também procura um elemento específico no </w:t>
+      </w:r>
+      <w:proofErr w:type="spellStart"/>
+      <w:r>
+        <w:rPr>
+          <w:rFonts w:ascii="Arial" w:hAnsi="Arial" w:cs="Arial"/>
+          <w:sz w:val="24"/>
+          <w:szCs w:val="24"/>
+        </w:rPr>
+        <w:t>array</w:t>
+      </w:r>
+      <w:proofErr w:type="spellEnd"/>
+      <w:r>
+        <w:rPr>
+          <w:rFonts w:ascii="Arial" w:hAnsi="Arial" w:cs="Arial"/>
+          <w:sz w:val="24"/>
+          <w:szCs w:val="24"/>
+        </w:rPr>
+        <w:t xml:space="preserve"> ordenado</w:t>
+      </w:r>
+      <w:r>
+        <w:rPr>
+          <w:rFonts w:ascii="Arial" w:hAnsi="Arial" w:cs="Arial"/>
+          <w:sz w:val="24"/>
+          <w:szCs w:val="24"/>
+        </w:rPr>
+        <w:t>. Porém a lista é dividia ao meio</w:t>
+      </w:r>
+      <w:r>
+        <w:rPr>
+          <w:rFonts w:ascii="Arial" w:hAnsi="Arial" w:cs="Arial"/>
+          <w:sz w:val="24"/>
+          <w:szCs w:val="24"/>
+        </w:rPr>
+        <w:t>, caso o elemento estiver na posição do meio o algoritmo retornará ele, caso ele for maior e a lista de forma crescente pegará o lado direito da lista e fará o mesmo processo até encontrar o elemento.</w:t>
+      </w:r>
+    </w:p>
+    <w:p>
+      <w:pPr>
+        <w:spacing w:line="360" w:lineRule="auto"/>
+        <w:rPr>
+          <w:rFonts w:ascii="Arial" w:hAnsi="Arial" w:cs="Arial"/>
+          <w:sz w:val="24"/>
+          <w:szCs w:val="24"/>
+        </w:rPr>
+      </w:pPr>
+      <w:r>
+        <w:rPr>
+          <w:rFonts w:ascii="Arial" w:hAnsi="Arial" w:cs="Arial"/>
+          <w:noProof/>
+          <w:sz w:val="24"/>
+          <w:szCs w:val="24"/>
+        </w:rPr>
+        <w:lastRenderedPageBreak/>
+        <w:drawing>
+          <wp:inline distT="0" distB="0" distL="0" distR="0">
+            <wp:extent cx="3781425" cy="3289266"/>
+            <wp:effectExtent l="0" t="0" r="0" b="6985"/>
+            <wp:docPr id="6" name="Imagem 6" descr="Busca binária- O que é, para que serve e como funciona? - DicionarioTec, o  dicionário da tecnologia da informação"/>
+            <wp:cNvGraphicFramePr>
+              <a:graphicFrameLocks xmlns:a="http://schemas.openxmlformats.org/drawingml/2006/main" noChangeAspect="1"/>
+            </wp:cNvGraphicFramePr>
+            <a:graphic xmlns:a="http://schemas.openxmlformats.org/drawingml/2006/main">
+              <a:graphicData uri="http://schemas.openxmlformats.org/drawingml/2006/picture">
+                <pic:pic xmlns:pic="http://schemas.openxmlformats.org/drawingml/2006/picture">
+                  <pic:nvPicPr>
+                    <pic:cNvPr id="0" name="Picture 9" descr="Busca binária- O que é, para que serve e como funciona? - DicionarioTec, o  dicionário da tecnologia da informação"/>
+                    <pic:cNvPicPr>
+                      <a:picLocks noChangeAspect="1" noChangeArrowheads="1"/>
+                    </pic:cNvPicPr>
+                  </pic:nvPicPr>
+                  <pic:blipFill>
+                    <a:blip r:embed="rId10">
+                      <a:extLst>
+                        <a:ext uri="{28A0092B-C50C-407E-A947-70E740481C1C}">
+                          <a14:useLocalDpi xmlns:a14="http://schemas.microsoft.com/office/drawing/2010/main" val="0"/>
+                        </a:ext>
+                      </a:extLst>
+                    </a:blip>
+                    <a:srcRect/>
+                    <a:stretch>
+                      <a:fillRect/>
+                    </a:stretch>
+                  </pic:blipFill>
+                  <pic:spPr bwMode="auto">
+                    <a:xfrm>
+                      <a:off x="0" y="0"/>
+                      <a:ext cx="3812253" cy="3316082"/>
+                    </a:xfrm>
+                    <a:prstGeom prst="rect">
+                      <a:avLst/>
+                    </a:prstGeom>
+                    <a:noFill/>
+                    <a:ln>
+                      <a:noFill/>
+                    </a:ln>
+                  </pic:spPr>
+                </pic:pic>
+              </a:graphicData>
+            </a:graphic>
+          </wp:inline>
+        </w:drawing>
+      </w:r>
+    </w:p>
+    <w:p>
+      <w:pPr>
+        <w:pStyle w:val="Ttulo1"/>
+      </w:pPr>
+      <w:r>
+        <w:t>Complexidade de algoritmos</w:t>
+      </w:r>
+    </w:p>
+    <w:p>
+      <w:pPr>
+        <w:ind w:firstLine="708"/>
+        <w:rPr>
+          <w:rFonts w:ascii="Arial" w:hAnsi="Arial" w:cs="Arial"/>
+          <w:sz w:val="24"/>
+          <w:szCs w:val="24"/>
+        </w:rPr>
+      </w:pPr>
+      <w:r>
+        <w:rPr>
+          <w:rFonts w:ascii="Arial" w:hAnsi="Arial" w:cs="Arial"/>
+          <w:sz w:val="24"/>
+          <w:szCs w:val="24"/>
+        </w:rPr>
+        <w:t xml:space="preserve">A complexidade de </w:t>
+      </w:r>
+      <w:proofErr w:type="spellStart"/>
+      <w:r>
+        <w:rPr>
+          <w:rFonts w:ascii="Arial" w:hAnsi="Arial" w:cs="Arial"/>
+          <w:sz w:val="24"/>
+          <w:szCs w:val="24"/>
+        </w:rPr>
+        <w:t>algoritimos</w:t>
+      </w:r>
+      <w:proofErr w:type="spellEnd"/>
+      <w:r>
+        <w:rPr>
+          <w:rFonts w:ascii="Arial" w:hAnsi="Arial" w:cs="Arial"/>
+          <w:sz w:val="24"/>
+          <w:szCs w:val="24"/>
+        </w:rPr>
+        <w:t xml:space="preserve"> é utilizado para medir o </w:t>
+      </w:r>
+      <w:proofErr w:type="gramStart"/>
+      <w:r>
+        <w:rPr>
+          <w:rFonts w:ascii="Arial" w:hAnsi="Arial" w:cs="Arial"/>
+          <w:sz w:val="24"/>
+          <w:szCs w:val="24"/>
+        </w:rPr>
+        <w:t>tempo ,</w:t>
+      </w:r>
+      <w:proofErr w:type="gramEnd"/>
+      <w:r>
+        <w:rPr>
+          <w:rFonts w:ascii="Arial" w:hAnsi="Arial" w:cs="Arial"/>
+          <w:sz w:val="24"/>
+          <w:szCs w:val="24"/>
+        </w:rPr>
+        <w:t xml:space="preserve"> espaço e  velocidade do algoritmo que é analisado como um agrupamento de etapas para realizar uma tarefa específica. </w:t>
+      </w:r>
+    </w:p>
+    <w:p>
+      <w:pPr>
+        <w:pStyle w:val="Ttulo1"/>
+      </w:pPr>
+      <w:r>
+        <w:t xml:space="preserve">Big O </w:t>
+      </w:r>
+      <w:proofErr w:type="spellStart"/>
+      <w:r>
+        <w:t>Notation</w:t>
+      </w:r>
+      <w:proofErr w:type="spellEnd"/>
+    </w:p>
+    <w:p>
+      <w:pPr>
+        <w:ind w:firstLine="708"/>
+        <w:rPr>
+          <w:rFonts w:ascii="Arial" w:hAnsi="Arial" w:cs="Arial"/>
+          <w:sz w:val="24"/>
+          <w:szCs w:val="24"/>
+        </w:rPr>
+      </w:pPr>
+      <w:r>
+        <w:rPr>
+          <w:rFonts w:ascii="Arial" w:hAnsi="Arial" w:cs="Arial"/>
+          <w:sz w:val="24"/>
+          <w:szCs w:val="24"/>
+        </w:rPr>
+        <w:t xml:space="preserve">O Big o </w:t>
+      </w:r>
+      <w:proofErr w:type="spellStart"/>
+      <w:r>
+        <w:rPr>
+          <w:rFonts w:ascii="Arial" w:hAnsi="Arial" w:cs="Arial"/>
+          <w:sz w:val="24"/>
+          <w:szCs w:val="24"/>
+        </w:rPr>
+        <w:t>Nataion</w:t>
+      </w:r>
+      <w:proofErr w:type="spellEnd"/>
+      <w:r>
+        <w:rPr>
+          <w:rFonts w:ascii="Arial" w:hAnsi="Arial" w:cs="Arial"/>
+          <w:sz w:val="24"/>
+          <w:szCs w:val="24"/>
+        </w:rPr>
+        <w:t xml:space="preserve"> é um cálculo que analisa o tempo de execução de algoritmos, Ele é usado para expressar o pior caso (em termos de tempo ou espaço) de um algoritmo e fornece uma maneira de comparar a eficiência de diferentes algoritmos de forma abstrata e independente de fatores como a velocidade do processador ou o ambiente de execução. </w:t>
+      </w:r>
+    </w:p>
+    <w:p>
+      <w:pPr>
+        <w:pStyle w:val="Ttulo1"/>
+      </w:pPr>
+      <w:r>
+        <w:t>Complexidade de algoritmos</w:t>
+      </w:r>
+      <w:r>
+        <w:t xml:space="preserve"> Anteriores</w:t>
+      </w:r>
+    </w:p>
+    <w:p>
+      <w:r>
+        <w:drawing>
+          <wp:inline distT="0" distB="0" distL="0" distR="0" wp14:anchorId="455EAF87" wp14:editId="08C1BBFB">
+            <wp:extent cx="5400040" cy="1909445"/>
+            <wp:effectExtent l="0" t="0" r="0" b="0"/>
             <wp:docPr id="1" name="Imagem 1"/>
             <wp:cNvGraphicFramePr>
               <a:graphicFrameLocks xmlns:a="http://schemas.openxmlformats.org/drawingml/2006/main" noChangeAspect="1"/>
@@ -206,7 +1027,7 @@
                     <pic:cNvPicPr/>
                   </pic:nvPicPr>
                   <pic:blipFill>
-                    <a:blip r:embed="rId4"/>
+                    <a:blip r:embed="rId11"/>
                     <a:stretch>
                       <a:fillRect/>
                     </a:stretch>
@@ -214,7 +1035,7 @@
                   <pic:spPr>
                     <a:xfrm>
                       <a:off x="0" y="0"/>
-                      <a:ext cx="3013773" cy="4101275"/>
+                      <a:ext cx="5400040" cy="1909445"/>
                     </a:xfrm>
                     <a:prstGeom prst="rect">
                       <a:avLst/>
@@ -227,66 +1048,8 @@
         </w:drawing>
       </w:r>
     </w:p>
-    <w:p>
-      <w:pPr>
-        <w:rPr>
-          <w:rFonts w:ascii="Arial" w:hAnsi="Arial" w:cs="Arial"/>
-          <w:sz w:val="24"/>
-          <w:szCs w:val="24"/>
-        </w:rPr>
-      </w:pPr>
-      <w:r>
-        <w:rPr>
-          <w:rFonts w:ascii="Arial" w:hAnsi="Arial" w:cs="Arial"/>
-          <w:sz w:val="24"/>
-          <w:szCs w:val="24"/>
-        </w:rPr>
-        <w:t>Fonte:</w:t>
-      </w:r>
-      <w:r>
-        <w:t xml:space="preserve"> </w:t>
-      </w:r>
-      <w:hyperlink r:id="rId5" w:history="1">
-        <w:r>
-          <w:rPr>
-            <w:rStyle w:val="Hyperlink"/>
-            <w:rFonts w:ascii="Arial" w:hAnsi="Arial" w:cs="Arial"/>
-            <w:sz w:val="24"/>
-            <w:szCs w:val="24"/>
-          </w:rPr>
-          <w:t>https://awari.com.br/aprenda-a-implementar-o-algoritmo-de-merge-sort-em-python/</w:t>
-        </w:r>
-      </w:hyperlink>
-    </w:p>
-    <w:p>
-      <w:pPr>
-        <w:rPr>
-          <w:rFonts w:ascii="Arial" w:hAnsi="Arial" w:cs="Arial"/>
-          <w:sz w:val="24"/>
-          <w:szCs w:val="24"/>
-        </w:rPr>
-      </w:pPr>
-      <w:bookmarkStart w:id="0" w:name="_GoBack"/>
-      <w:bookmarkEnd w:id="0"/>
-    </w:p>
-    <w:p>
-      <w:pPr>
-        <w:rPr>
-          <w:rFonts w:ascii="Arial" w:hAnsi="Arial" w:cs="Arial"/>
-          <w:sz w:val="24"/>
-          <w:szCs w:val="24"/>
-        </w:rPr>
-      </w:pPr>
-    </w:p>
-    <w:p>
-      <w:pPr>
-        <w:rPr>
-          <w:rFonts w:ascii="Arial" w:hAnsi="Arial" w:cs="Arial"/>
-          <w:sz w:val="24"/>
-          <w:szCs w:val="24"/>
-        </w:rPr>
-      </w:pPr>
-    </w:p>
+    <w:p/>
+    <w:p/>
     <w:sectPr>
       <w:pgSz w:w="11906" w:h="16838"/>
       <w:pgMar w:top="1417" w:right="1701" w:bottom="1417" w:left="1701" w:header="708" w:footer="708" w:gutter="0"/>
@@ -695,6 +1458,27 @@
     <w:name w:val="Normal"/>
     <w:qFormat/>
   </w:style>
+  <w:style w:type="paragraph" w:styleId="Ttulo1">
+    <w:name w:val="heading 1"/>
+    <w:basedOn w:val="Normal"/>
+    <w:next w:val="Normal"/>
+    <w:link w:val="Ttulo1Char"/>
+    <w:uiPriority w:val="9"/>
+    <w:qFormat/>
+    <w:rsid w:val="00673305"/>
+    <w:pPr>
+      <w:keepNext/>
+      <w:keepLines/>
+      <w:spacing w:before="240" w:after="0"/>
+      <w:outlineLvl w:val="0"/>
+    </w:pPr>
+    <w:rPr>
+      <w:rFonts w:asciiTheme="majorHAnsi" w:eastAsiaTheme="majorEastAsia" w:hAnsiTheme="majorHAnsi" w:cstheme="majorBidi"/>
+      <w:color w:val="2F5496" w:themeColor="accent1" w:themeShade="BF"/>
+      <w:sz w:val="32"/>
+      <w:szCs w:val="32"/>
+    </w:rPr>
+  </w:style>
   <w:style w:type="character" w:default="1" w:styleId="Fontepargpadro">
     <w:name w:val="Default Paragraph Font"/>
     <w:uiPriority w:val="1"/>
@@ -743,6 +1527,84 @@
     <w:rPr>
       <w:color w:val="605E5C"/>
       <w:shd w:val="clear" w:color="auto" w:fill="E1DFDD"/>
+    </w:rPr>
+  </w:style>
+  <w:style w:type="paragraph" w:styleId="Subttulo">
+    <w:name w:val="Subtitle"/>
+    <w:basedOn w:val="Normal"/>
+    <w:next w:val="Normal"/>
+    <w:link w:val="SubttuloChar"/>
+    <w:uiPriority w:val="11"/>
+    <w:qFormat/>
+    <w:rsid w:val="00673305"/>
+    <w:pPr>
+      <w:numPr>
+        <w:ilvl w:val="1"/>
+      </w:numPr>
+    </w:pPr>
+    <w:rPr>
+      <w:rFonts w:eastAsiaTheme="minorEastAsia"/>
+      <w:color w:val="5A5A5A" w:themeColor="text1" w:themeTint="A5"/>
+      <w:spacing w:val="15"/>
+    </w:rPr>
+  </w:style>
+  <w:style w:type="character" w:customStyle="1" w:styleId="SubttuloChar">
+    <w:name w:val="Subtítulo Char"/>
+    <w:basedOn w:val="Fontepargpadro"/>
+    <w:link w:val="Subttulo"/>
+    <w:uiPriority w:val="11"/>
+    <w:rsid w:val="00673305"/>
+    <w:rPr>
+      <w:rFonts w:eastAsiaTheme="minorEastAsia"/>
+      <w:color w:val="5A5A5A" w:themeColor="text1" w:themeTint="A5"/>
+      <w:spacing w:val="15"/>
+    </w:rPr>
+  </w:style>
+  <w:style w:type="paragraph" w:styleId="Ttulo">
+    <w:name w:val="Title"/>
+    <w:basedOn w:val="Normal"/>
+    <w:next w:val="Normal"/>
+    <w:link w:val="TtuloChar"/>
+    <w:uiPriority w:val="10"/>
+    <w:qFormat/>
+    <w:rsid w:val="00673305"/>
+    <w:pPr>
+      <w:spacing w:after="0" w:line="240" w:lineRule="auto"/>
+      <w:contextualSpacing/>
+    </w:pPr>
+    <w:rPr>
+      <w:rFonts w:asciiTheme="majorHAnsi" w:eastAsiaTheme="majorEastAsia" w:hAnsiTheme="majorHAnsi" w:cstheme="majorBidi"/>
+      <w:spacing w:val="-10"/>
+      <w:kern w:val="28"/>
+      <w:sz w:val="56"/>
+      <w:szCs w:val="56"/>
+    </w:rPr>
+  </w:style>
+  <w:style w:type="character" w:customStyle="1" w:styleId="TtuloChar">
+    <w:name w:val="Título Char"/>
+    <w:basedOn w:val="Fontepargpadro"/>
+    <w:link w:val="Ttulo"/>
+    <w:uiPriority w:val="10"/>
+    <w:rsid w:val="00673305"/>
+    <w:rPr>
+      <w:rFonts w:asciiTheme="majorHAnsi" w:eastAsiaTheme="majorEastAsia" w:hAnsiTheme="majorHAnsi" w:cstheme="majorBidi"/>
+      <w:spacing w:val="-10"/>
+      <w:kern w:val="28"/>
+      <w:sz w:val="56"/>
+      <w:szCs w:val="56"/>
+    </w:rPr>
+  </w:style>
+  <w:style w:type="character" w:customStyle="1" w:styleId="Ttulo1Char">
+    <w:name w:val="Título 1 Char"/>
+    <w:basedOn w:val="Fontepargpadro"/>
+    <w:link w:val="Ttulo1"/>
+    <w:uiPriority w:val="9"/>
+    <w:rsid w:val="00673305"/>
+    <w:rPr>
+      <w:rFonts w:asciiTheme="majorHAnsi" w:eastAsiaTheme="majorEastAsia" w:hAnsiTheme="majorHAnsi" w:cstheme="majorBidi"/>
+      <w:color w:val="2F5496" w:themeColor="accent1" w:themeShade="BF"/>
+      <w:sz w:val="32"/>
+      <w:szCs w:val="32"/>
     </w:rPr>
   </w:style>
 </w:styles>

</xml_diff>